<commit_message>
Final lần thứ n+1
</commit_message>
<xml_diff>
--- a/Nhom10_BC1_SVN_NguyenThuBinh.docx
+++ b/Nhom10_BC1_SVN_NguyenThuBinh.docx
@@ -95,8 +95,6 @@
         </w:rPr>
         <w:t>Khái niệm</w:t>
       </w:r>
-      <w:bookmarkStart w:id="0" w:name="_GoBack"/>
-      <w:bookmarkEnd w:id="0"/>
     </w:p>
     <w:p>
       <w:pPr>
@@ -161,15 +159,7 @@
           <w:sz w:val="28"/>
           <w:szCs w:val="28"/>
         </w:rPr>
-        <w:t>(code</w:t>
-      </w:r>
-      <w:r>
-        <w:rPr>
-          <w:rFonts w:ascii="Times New Roman" w:hAnsi="Times New Roman" w:cs="Times New Roman"/>
-          <w:sz w:val="28"/>
-          <w:szCs w:val="28"/>
-        </w:rPr>
-        <w:t>, hình ả</w:t>
+        <w:t>(code, hình ả</w:t>
       </w:r>
       <w:r>
         <w:rPr>
@@ -1002,17 +992,7 @@
           <w:szCs w:val="28"/>
           <w:shd w:val="clear" w:color="auto" w:fill="FFFFFF"/>
         </w:rPr>
-        <w:t>Nó là khu vực trung tâm để các lập trình viên giữ tất cả công việc của họ. Kho lưu không chỉ lưu các file mà còn lưu giữ cả lịch sử làm việc. Kho lưu được truy cập thông qua mạng, thực hiện vai trò như một máy chủ và công cụ điều khiển phiên bản là một máy khách. Các máy khách có thể kết nối với repository và sau đó họ có thể giữ/lấy lại những thay đổi họ thực hiện tới/từ repository</w:t>
-      </w:r>
-      <w:r>
-        <w:rPr>
-          <w:rFonts w:ascii="Times New Roman" w:hAnsi="Times New Roman"/>
-          <w:color w:val="000000"/>
-          <w:sz w:val="28"/>
-          <w:szCs w:val="28"/>
-          <w:shd w:val="clear" w:color="auto" w:fill="FFFFFF"/>
-        </w:rPr>
-        <w:t>.</w:t>
+        <w:t>Nó là khu vực trung tâm để các lập trình viên giữ tất cả công việc của họ. Kho lưu không chỉ lưu các file mà còn lưu giữ cả lịch sử làm việc. Kho lưu được truy cập thông qua mạng, thực hiện vai trò như một máy chủ và công cụ điều khiển phiên bản là một máy khách. Các máy khách có thể kết nối với repository và sau đó họ có thể giữ/lấy lại những thay đổi họ thực hiện tới/từ repository.</w:t>
       </w:r>
     </w:p>
     <w:p>
@@ -1042,23 +1022,7 @@
           <w:sz w:val="28"/>
           <w:szCs w:val="28"/>
         </w:rPr>
-        <w:t xml:space="preserve">: </w:t>
-      </w:r>
-      <w:r>
-        <w:rPr>
-          <w:rFonts w:ascii="Times New Roman" w:hAnsi="Times New Roman"/>
-          <w:sz w:val="28"/>
-          <w:szCs w:val="28"/>
-        </w:rPr>
-        <w:t>P</w:t>
-      </w:r>
-      <w:r>
-        <w:rPr>
-          <w:rFonts w:ascii="Times New Roman" w:hAnsi="Times New Roman"/>
-          <w:sz w:val="28"/>
-          <w:szCs w:val="28"/>
-        </w:rPr>
-        <w:t>hiên bản mới nhất trên server.</w:t>
+        <w:t>: Phiên bản mới nhất trên server.</w:t>
       </w:r>
     </w:p>
     <w:p>
@@ -1087,23 +1051,7 @@
           <w:sz w:val="28"/>
           <w:szCs w:val="28"/>
         </w:rPr>
-        <w:t xml:space="preserve">: </w:t>
-      </w:r>
-      <w:r>
-        <w:rPr>
-          <w:rFonts w:ascii="Times New Roman" w:hAnsi="Times New Roman"/>
-          <w:sz w:val="28"/>
-          <w:szCs w:val="28"/>
-        </w:rPr>
-        <w:t>T</w:t>
-      </w:r>
-      <w:r>
-        <w:rPr>
-          <w:rFonts w:ascii="Times New Roman" w:hAnsi="Times New Roman"/>
-          <w:sz w:val="28"/>
-          <w:szCs w:val="28"/>
-        </w:rPr>
-        <w:t>hông thường khi tạo SVN, có một </w:t>
+        <w:t>: Thông thường khi tạo SVN, có một </w:t>
       </w:r>
       <w:r>
         <w:rPr>
@@ -2045,16 +1993,7 @@
           <w:sz w:val="28"/>
           <w:szCs w:val="28"/>
         </w:rPr>
-        <w:t>N</w:t>
-      </w:r>
-      <w:r>
-        <w:rPr>
-          <w:rFonts w:ascii="Times New Roman" w:hAnsi="Times New Roman" w:cs="Times New Roman"/>
-          <w:iCs/>
-          <w:sz w:val="28"/>
-          <w:szCs w:val="28"/>
-        </w:rPr>
-        <w:t>hiều thành viên cùng tiến hành cập nhật trên một tập tin.</w:t>
+        <w:t>Nhiều thành viên cùng tiến hành cập nhật trên một tập tin.</w:t>
       </w:r>
     </w:p>
     <w:p>
@@ -2330,7 +2269,7 @@
         </w:rPr>
         <w:t xml:space="preserve"> </w:t>
       </w:r>
-      <w:hyperlink r:id="rId6" w:history="1">
+      <w:hyperlink r:id="rId8" w:history="1">
         <w:r>
           <w:rPr>
             <w:rStyle w:val="Hyperlink"/>
@@ -2340,29 +2279,7 @@
             <w:szCs w:val="28"/>
             <w:lang w:val="fr-FR"/>
           </w:rPr>
-          <w:t>https://tortoisesv</w:t>
-        </w:r>
-        <w:r>
-          <w:rPr>
-            <w:rStyle w:val="Hyperlink"/>
-            <w:rFonts w:ascii="Times New Roman" w:hAnsi="Times New Roman"/>
-            <w:color w:val="5B9BD5" w:themeColor="accent1"/>
-            <w:sz w:val="28"/>
-            <w:szCs w:val="28"/>
-            <w:lang w:val="fr-FR"/>
-          </w:rPr>
-          <w:t>n</w:t>
-        </w:r>
-        <w:r>
-          <w:rPr>
-            <w:rStyle w:val="Hyperlink"/>
-            <w:rFonts w:ascii="Times New Roman" w:hAnsi="Times New Roman"/>
-            <w:color w:val="5B9BD5" w:themeColor="accent1"/>
-            <w:sz w:val="28"/>
-            <w:szCs w:val="28"/>
-            <w:lang w:val="fr-FR"/>
-          </w:rPr>
-          <w:t>.net/downloads.html</w:t>
+          <w:t>https://tortoisesvn.net/downloads.html</w:t>
         </w:r>
       </w:hyperlink>
     </w:p>
@@ -2393,7 +2310,7 @@
         </w:rPr>
         <w:t xml:space="preserve"> </w:t>
       </w:r>
-      <w:hyperlink r:id="rId7" w:history="1">
+      <w:hyperlink r:id="rId9" w:history="1">
         <w:r>
           <w:rPr>
             <w:rStyle w:val="Hyperlink"/>
@@ -2401,25 +2318,7 @@
             <w:sz w:val="28"/>
             <w:szCs w:val="28"/>
           </w:rPr>
-          <w:t>https://www.visualsvn.com/server/downl</w:t>
-        </w:r>
-        <w:r>
-          <w:rPr>
-            <w:rStyle w:val="Hyperlink"/>
-            <w:rFonts w:ascii="Times New Roman" w:hAnsi="Times New Roman"/>
-            <w:sz w:val="28"/>
-            <w:szCs w:val="28"/>
-          </w:rPr>
-          <w:t>o</w:t>
-        </w:r>
-        <w:r>
-          <w:rPr>
-            <w:rStyle w:val="Hyperlink"/>
-            <w:rFonts w:ascii="Times New Roman" w:hAnsi="Times New Roman"/>
-            <w:sz w:val="28"/>
-            <w:szCs w:val="28"/>
-          </w:rPr>
-          <w:t>ad</w:t>
+          <w:t>https://www.visualsvn.com/server/download</w:t>
         </w:r>
       </w:hyperlink>
     </w:p>
@@ -2444,23 +2343,7 @@
           <w:sz w:val="28"/>
           <w:szCs w:val="28"/>
         </w:rPr>
-        <w:t>Tạo tài khoản cho người sử dụ</w:t>
-      </w:r>
-      <w:r>
-        <w:rPr>
-          <w:rFonts w:ascii="Times New Roman" w:hAnsi="Times New Roman"/>
-          <w:sz w:val="28"/>
-          <w:szCs w:val="28"/>
-        </w:rPr>
-        <w:t>ng: username và</w:t>
-      </w:r>
-      <w:r>
-        <w:rPr>
-          <w:rFonts w:ascii="Times New Roman" w:hAnsi="Times New Roman"/>
-          <w:sz w:val="28"/>
-          <w:szCs w:val="28"/>
-        </w:rPr>
-        <w:t xml:space="preserve"> password</w:t>
+        <w:t>Tạo tài khoản cho người sử dụng: username và password</w:t>
       </w:r>
     </w:p>
     <w:p>
@@ -2499,7 +2382,7 @@
                     </pic:cNvPicPr>
                   </pic:nvPicPr>
                   <pic:blipFill>
-                    <a:blip r:embed="rId8">
+                    <a:blip r:embed="rId10">
                       <a:extLst>
                         <a:ext uri="{28A0092B-C50C-407E-A947-70E740481C1C}">
                           <a14:useLocalDpi xmlns:a14="http://schemas.microsoft.com/office/drawing/2010/main" val="0"/>
@@ -2567,7 +2450,7 @@
                     <pic:cNvPicPr/>
                   </pic:nvPicPr>
                   <pic:blipFill>
-                    <a:blip r:embed="rId9">
+                    <a:blip r:embed="rId11">
                       <a:extLst>
                         <a:ext uri="{28A0092B-C50C-407E-A947-70E740481C1C}">
                           <a14:useLocalDpi xmlns:a14="http://schemas.microsoft.com/office/drawing/2010/main" val="0"/>
@@ -2665,7 +2548,7 @@
                     </pic:cNvPicPr>
                   </pic:nvPicPr>
                   <pic:blipFill>
-                    <a:blip r:embed="rId10">
+                    <a:blip r:embed="rId12">
                       <a:extLst>
                         <a:ext uri="{28A0092B-C50C-407E-A947-70E740481C1C}">
                           <a14:useLocalDpi xmlns:a14="http://schemas.microsoft.com/office/drawing/2010/main" val="0"/>
@@ -2901,7 +2784,7 @@
                     <pic:cNvPicPr/>
                   </pic:nvPicPr>
                   <pic:blipFill>
-                    <a:blip r:embed="rId11">
+                    <a:blip r:embed="rId13">
                       <a:extLst>
                         <a:ext uri="{28A0092B-C50C-407E-A947-70E740481C1C}">
                           <a14:useLocalDpi xmlns:a14="http://schemas.microsoft.com/office/drawing/2010/main" val="0"/>
@@ -2967,7 +2850,7 @@
                     <pic:cNvPicPr/>
                   </pic:nvPicPr>
                   <pic:blipFill>
-                    <a:blip r:embed="rId12">
+                    <a:blip r:embed="rId14">
                       <a:extLst>
                         <a:ext uri="{28A0092B-C50C-407E-A947-70E740481C1C}">
                           <a14:useLocalDpi xmlns:a14="http://schemas.microsoft.com/office/drawing/2010/main" val="0"/>
@@ -3021,7 +2904,7 @@
                     <pic:cNvPicPr/>
                   </pic:nvPicPr>
                   <pic:blipFill>
-                    <a:blip r:embed="rId13">
+                    <a:blip r:embed="rId15">
                       <a:extLst>
                         <a:ext uri="{28A0092B-C50C-407E-A947-70E740481C1C}">
                           <a14:useLocalDpi xmlns:a14="http://schemas.microsoft.com/office/drawing/2010/main" val="0"/>
@@ -3211,7 +3094,7 @@
                     <pic:cNvPicPr/>
                   </pic:nvPicPr>
                   <pic:blipFill>
-                    <a:blip r:embed="rId14">
+                    <a:blip r:embed="rId16">
                       <a:extLst>
                         <a:ext uri="{28A0092B-C50C-407E-A947-70E740481C1C}">
                           <a14:useLocalDpi xmlns:a14="http://schemas.microsoft.com/office/drawing/2010/main" val="0"/>
@@ -3368,7 +3251,7 @@
                     <pic:cNvPicPr/>
                   </pic:nvPicPr>
                   <pic:blipFill>
-                    <a:blip r:embed="rId15">
+                    <a:blip r:embed="rId17">
                       <a:extLst>
                         <a:ext uri="{28A0092B-C50C-407E-A947-70E740481C1C}">
                           <a14:useLocalDpi xmlns:a14="http://schemas.microsoft.com/office/drawing/2010/main" val="0"/>
@@ -3449,7 +3332,7 @@
                     <pic:cNvPicPr/>
                   </pic:nvPicPr>
                   <pic:blipFill>
-                    <a:blip r:embed="rId16">
+                    <a:blip r:embed="rId18">
                       <a:extLst>
                         <a:ext uri="{28A0092B-C50C-407E-A947-70E740481C1C}">
                           <a14:useLocalDpi xmlns:a14="http://schemas.microsoft.com/office/drawing/2010/main" val="0"/>
@@ -3569,7 +3452,7 @@
                     <pic:cNvPicPr/>
                   </pic:nvPicPr>
                   <pic:blipFill>
-                    <a:blip r:embed="rId17">
+                    <a:blip r:embed="rId19">
                       <a:extLst>
                         <a:ext uri="{28A0092B-C50C-407E-A947-70E740481C1C}">
                           <a14:useLocalDpi xmlns:a14="http://schemas.microsoft.com/office/drawing/2010/main" val="0"/>
@@ -3805,7 +3688,7 @@
                     <pic:cNvPicPr/>
                   </pic:nvPicPr>
                   <pic:blipFill>
-                    <a:blip r:embed="rId18">
+                    <a:blip r:embed="rId20">
                       <a:extLst>
                         <a:ext uri="{28A0092B-C50C-407E-A947-70E740481C1C}">
                           <a14:useLocalDpi xmlns:a14="http://schemas.microsoft.com/office/drawing/2010/main" val="0"/>
@@ -3880,7 +3763,7 @@
                     <pic:cNvPicPr/>
                   </pic:nvPicPr>
                   <pic:blipFill>
-                    <a:blip r:embed="rId19">
+                    <a:blip r:embed="rId21">
                       <a:extLst>
                         <a:ext uri="{28A0092B-C50C-407E-A947-70E740481C1C}">
                           <a14:useLocalDpi xmlns:a14="http://schemas.microsoft.com/office/drawing/2010/main" val="0"/>
@@ -4140,7 +4023,7 @@
                     <pic:cNvPicPr/>
                   </pic:nvPicPr>
                   <pic:blipFill>
-                    <a:blip r:embed="rId20">
+                    <a:blip r:embed="rId22">
                       <a:extLst>
                         <a:ext uri="{28A0092B-C50C-407E-A947-70E740481C1C}">
                           <a14:useLocalDpi xmlns:a14="http://schemas.microsoft.com/office/drawing/2010/main" val="0"/>
@@ -4184,6 +4067,12 @@
       </w:pPr>
     </w:p>
     <w:sectPr>
+      <w:headerReference w:type="even" r:id="rId23"/>
+      <w:headerReference w:type="default" r:id="rId24"/>
+      <w:footerReference w:type="even" r:id="rId25"/>
+      <w:footerReference w:type="default" r:id="rId26"/>
+      <w:headerReference w:type="first" r:id="rId27"/>
+      <w:footerReference w:type="first" r:id="rId28"/>
       <w:pgSz w:w="11907" w:h="16839" w:code="9"/>
       <w:pgMar w:top="1134" w:right="1134" w:bottom="1134" w:left="1701" w:header="720" w:footer="720" w:gutter="0"/>
       <w:cols w:space="720"/>
@@ -4193,9 +4082,164 @@
 </w:document>
 </file>
 
+<file path=word/endnotes.xml><?xml version="1.0" encoding="utf-8"?>
+<w:endnotes xmlns:wpc="http://schemas.microsoft.com/office/word/2010/wordprocessingCanvas" xmlns:mc="http://schemas.openxmlformats.org/markup-compatibility/2006" xmlns:o="urn:schemas-microsoft-com:office:office" xmlns:r="http://schemas.openxmlformats.org/officeDocument/2006/relationships" xmlns:m="http://schemas.openxmlformats.org/officeDocument/2006/math" xmlns:v="urn:schemas-microsoft-com:vml" xmlns:wp14="http://schemas.microsoft.com/office/word/2010/wordprocessingDrawing" xmlns:wp="http://schemas.openxmlformats.org/drawingml/2006/wordprocessingDrawing" xmlns:w10="urn:schemas-microsoft-com:office:word" xmlns:w="http://schemas.openxmlformats.org/wordprocessingml/2006/main" xmlns:w14="http://schemas.microsoft.com/office/word/2010/wordml" xmlns:w15="http://schemas.microsoft.com/office/word/2012/wordml" xmlns:wpg="http://schemas.microsoft.com/office/word/2010/wordprocessingGroup" xmlns:wpi="http://schemas.microsoft.com/office/word/2010/wordprocessingInk" xmlns:wne="http://schemas.microsoft.com/office/word/2006/wordml" xmlns:wps="http://schemas.microsoft.com/office/word/2010/wordprocessingShape" mc:Ignorable="w14 w15 wp14">
+  <w:endnote w:type="separator" w:id="-1">
+    <w:p>
+      <w:pPr>
+        <w:spacing w:after="0" w:line="240" w:lineRule="auto"/>
+      </w:pPr>
+      <w:r>
+        <w:separator/>
+      </w:r>
+    </w:p>
+  </w:endnote>
+  <w:endnote w:type="continuationSeparator" w:id="0">
+    <w:p>
+      <w:pPr>
+        <w:spacing w:after="0" w:line="240" w:lineRule="auto"/>
+      </w:pPr>
+      <w:r>
+        <w:continuationSeparator/>
+      </w:r>
+    </w:p>
+  </w:endnote>
+</w:endnotes>
+</file>
+
+<file path=word/footer1.xml><?xml version="1.0" encoding="utf-8"?>
+<w:ftr xmlns:wpc="http://schemas.microsoft.com/office/word/2010/wordprocessingCanvas" xmlns:mc="http://schemas.openxmlformats.org/markup-compatibility/2006" xmlns:o="urn:schemas-microsoft-com:office:office" xmlns:r="http://schemas.openxmlformats.org/officeDocument/2006/relationships" xmlns:m="http://schemas.openxmlformats.org/officeDocument/2006/math" xmlns:v="urn:schemas-microsoft-com:vml" xmlns:wp14="http://schemas.microsoft.com/office/word/2010/wordprocessingDrawing" xmlns:wp="http://schemas.openxmlformats.org/drawingml/2006/wordprocessingDrawing" xmlns:w10="urn:schemas-microsoft-com:office:word" xmlns:w="http://schemas.openxmlformats.org/wordprocessingml/2006/main" xmlns:w14="http://schemas.microsoft.com/office/word/2010/wordml" xmlns:w15="http://schemas.microsoft.com/office/word/2012/wordml" xmlns:wpg="http://schemas.microsoft.com/office/word/2010/wordprocessingGroup" xmlns:wpi="http://schemas.microsoft.com/office/word/2010/wordprocessingInk" xmlns:wne="http://schemas.microsoft.com/office/word/2006/wordml" xmlns:wps="http://schemas.microsoft.com/office/word/2010/wordprocessingShape" mc:Ignorable="w14 w15 wp14">
+  <w:p>
+    <w:pPr>
+      <w:pStyle w:val="Footer"/>
+    </w:pPr>
+  </w:p>
+</w:ftr>
+</file>
+
+<file path=word/footer2.xml><?xml version="1.0" encoding="utf-8"?>
+<w:ftr xmlns:wpc="http://schemas.microsoft.com/office/word/2010/wordprocessingCanvas" xmlns:mc="http://schemas.openxmlformats.org/markup-compatibility/2006" xmlns:o="urn:schemas-microsoft-com:office:office" xmlns:r="http://schemas.openxmlformats.org/officeDocument/2006/relationships" xmlns:m="http://schemas.openxmlformats.org/officeDocument/2006/math" xmlns:v="urn:schemas-microsoft-com:vml" xmlns:wp14="http://schemas.microsoft.com/office/word/2010/wordprocessingDrawing" xmlns:wp="http://schemas.openxmlformats.org/drawingml/2006/wordprocessingDrawing" xmlns:w10="urn:schemas-microsoft-com:office:word" xmlns:w="http://schemas.openxmlformats.org/wordprocessingml/2006/main" xmlns:w14="http://schemas.microsoft.com/office/word/2010/wordml" xmlns:w15="http://schemas.microsoft.com/office/word/2012/wordml" xmlns:wpg="http://schemas.microsoft.com/office/word/2010/wordprocessingGroup" xmlns:wpi="http://schemas.microsoft.com/office/word/2010/wordprocessingInk" xmlns:wne="http://schemas.microsoft.com/office/word/2006/wordml" xmlns:wps="http://schemas.microsoft.com/office/word/2010/wordprocessingShape" mc:Ignorable="w14 w15 wp14">
+  <w:sdt>
+    <w:sdtPr>
+      <w:id w:val="-1159912879"/>
+      <w:docPartObj>
+        <w:docPartGallery w:val="Page Numbers (Bottom of Page)"/>
+        <w:docPartUnique/>
+      </w:docPartObj>
+    </w:sdtPr>
+    <w:sdtEndPr>
+      <w:rPr>
+        <w:noProof/>
+      </w:rPr>
+    </w:sdtEndPr>
+    <w:sdtContent>
+      <w:bookmarkStart w:id="0" w:name="_GoBack" w:displacedByCustomXml="prev"/>
+      <w:bookmarkEnd w:id="0" w:displacedByCustomXml="prev"/>
+      <w:p>
+        <w:pPr>
+          <w:pStyle w:val="Footer"/>
+          <w:jc w:val="center"/>
+        </w:pPr>
+        <w:r>
+          <w:fldChar w:fldCharType="begin"/>
+        </w:r>
+        <w:r>
+          <w:instrText xml:space="preserve"> PAGE   \* MERGEFORMAT </w:instrText>
+        </w:r>
+        <w:r>
+          <w:fldChar w:fldCharType="separate"/>
+        </w:r>
+        <w:r>
+          <w:rPr>
+            <w:noProof/>
+          </w:rPr>
+          <w:t>1</w:t>
+        </w:r>
+        <w:r>
+          <w:rPr>
+            <w:noProof/>
+          </w:rPr>
+          <w:fldChar w:fldCharType="end"/>
+        </w:r>
+      </w:p>
+    </w:sdtContent>
+  </w:sdt>
+  <w:p>
+    <w:pPr>
+      <w:pStyle w:val="Footer"/>
+    </w:pPr>
+  </w:p>
+</w:ftr>
+</file>
+
+<file path=word/footer3.xml><?xml version="1.0" encoding="utf-8"?>
+<w:ftr xmlns:wpc="http://schemas.microsoft.com/office/word/2010/wordprocessingCanvas" xmlns:mc="http://schemas.openxmlformats.org/markup-compatibility/2006" xmlns:o="urn:schemas-microsoft-com:office:office" xmlns:r="http://schemas.openxmlformats.org/officeDocument/2006/relationships" xmlns:m="http://schemas.openxmlformats.org/officeDocument/2006/math" xmlns:v="urn:schemas-microsoft-com:vml" xmlns:wp14="http://schemas.microsoft.com/office/word/2010/wordprocessingDrawing" xmlns:wp="http://schemas.openxmlformats.org/drawingml/2006/wordprocessingDrawing" xmlns:w10="urn:schemas-microsoft-com:office:word" xmlns:w="http://schemas.openxmlformats.org/wordprocessingml/2006/main" xmlns:w14="http://schemas.microsoft.com/office/word/2010/wordml" xmlns:w15="http://schemas.microsoft.com/office/word/2012/wordml" xmlns:wpg="http://schemas.microsoft.com/office/word/2010/wordprocessingGroup" xmlns:wpi="http://schemas.microsoft.com/office/word/2010/wordprocessingInk" xmlns:wne="http://schemas.microsoft.com/office/word/2006/wordml" xmlns:wps="http://schemas.microsoft.com/office/word/2010/wordprocessingShape" mc:Ignorable="w14 w15 wp14">
+  <w:p>
+    <w:pPr>
+      <w:pStyle w:val="Footer"/>
+    </w:pPr>
+  </w:p>
+</w:ftr>
+</file>
+
+<file path=word/footnotes.xml><?xml version="1.0" encoding="utf-8"?>
+<w:footnotes xmlns:wpc="http://schemas.microsoft.com/office/word/2010/wordprocessingCanvas" xmlns:mc="http://schemas.openxmlformats.org/markup-compatibility/2006" xmlns:o="urn:schemas-microsoft-com:office:office" xmlns:r="http://schemas.openxmlformats.org/officeDocument/2006/relationships" xmlns:m="http://schemas.openxmlformats.org/officeDocument/2006/math" xmlns:v="urn:schemas-microsoft-com:vml" xmlns:wp14="http://schemas.microsoft.com/office/word/2010/wordprocessingDrawing" xmlns:wp="http://schemas.openxmlformats.org/drawingml/2006/wordprocessingDrawing" xmlns:w10="urn:schemas-microsoft-com:office:word" xmlns:w="http://schemas.openxmlformats.org/wordprocessingml/2006/main" xmlns:w14="http://schemas.microsoft.com/office/word/2010/wordml" xmlns:w15="http://schemas.microsoft.com/office/word/2012/wordml" xmlns:wpg="http://schemas.microsoft.com/office/word/2010/wordprocessingGroup" xmlns:wpi="http://schemas.microsoft.com/office/word/2010/wordprocessingInk" xmlns:wne="http://schemas.microsoft.com/office/word/2006/wordml" xmlns:wps="http://schemas.microsoft.com/office/word/2010/wordprocessingShape" mc:Ignorable="w14 w15 wp14">
+  <w:footnote w:type="separator" w:id="-1">
+    <w:p>
+      <w:pPr>
+        <w:spacing w:after="0" w:line="240" w:lineRule="auto"/>
+      </w:pPr>
+      <w:r>
+        <w:separator/>
+      </w:r>
+    </w:p>
+  </w:footnote>
+  <w:footnote w:type="continuationSeparator" w:id="0">
+    <w:p>
+      <w:pPr>
+        <w:spacing w:after="0" w:line="240" w:lineRule="auto"/>
+      </w:pPr>
+      <w:r>
+        <w:continuationSeparator/>
+      </w:r>
+    </w:p>
+  </w:footnote>
+</w:footnotes>
+</file>
+
+<file path=word/header1.xml><?xml version="1.0" encoding="utf-8"?>
+<w:hdr xmlns:wpc="http://schemas.microsoft.com/office/word/2010/wordprocessingCanvas" xmlns:mc="http://schemas.openxmlformats.org/markup-compatibility/2006" xmlns:o="urn:schemas-microsoft-com:office:office" xmlns:r="http://schemas.openxmlformats.org/officeDocument/2006/relationships" xmlns:m="http://schemas.openxmlformats.org/officeDocument/2006/math" xmlns:v="urn:schemas-microsoft-com:vml" xmlns:wp14="http://schemas.microsoft.com/office/word/2010/wordprocessingDrawing" xmlns:wp="http://schemas.openxmlformats.org/drawingml/2006/wordprocessingDrawing" xmlns:w10="urn:schemas-microsoft-com:office:word" xmlns:w="http://schemas.openxmlformats.org/wordprocessingml/2006/main" xmlns:w14="http://schemas.microsoft.com/office/word/2010/wordml" xmlns:w15="http://schemas.microsoft.com/office/word/2012/wordml" xmlns:wpg="http://schemas.microsoft.com/office/word/2010/wordprocessingGroup" xmlns:wpi="http://schemas.microsoft.com/office/word/2010/wordprocessingInk" xmlns:wne="http://schemas.microsoft.com/office/word/2006/wordml" xmlns:wps="http://schemas.microsoft.com/office/word/2010/wordprocessingShape" mc:Ignorable="w14 w15 wp14">
+  <w:p>
+    <w:pPr>
+      <w:pStyle w:val="Header"/>
+    </w:pPr>
+  </w:p>
+</w:hdr>
+</file>
+
+<file path=word/header2.xml><?xml version="1.0" encoding="utf-8"?>
+<w:hdr xmlns:wpc="http://schemas.microsoft.com/office/word/2010/wordprocessingCanvas" xmlns:mc="http://schemas.openxmlformats.org/markup-compatibility/2006" xmlns:o="urn:schemas-microsoft-com:office:office" xmlns:r="http://schemas.openxmlformats.org/officeDocument/2006/relationships" xmlns:m="http://schemas.openxmlformats.org/officeDocument/2006/math" xmlns:v="urn:schemas-microsoft-com:vml" xmlns:wp14="http://schemas.microsoft.com/office/word/2010/wordprocessingDrawing" xmlns:wp="http://schemas.openxmlformats.org/drawingml/2006/wordprocessingDrawing" xmlns:w10="urn:schemas-microsoft-com:office:word" xmlns:w="http://schemas.openxmlformats.org/wordprocessingml/2006/main" xmlns:w14="http://schemas.microsoft.com/office/word/2010/wordml" xmlns:w15="http://schemas.microsoft.com/office/word/2012/wordml" xmlns:wpg="http://schemas.microsoft.com/office/word/2010/wordprocessingGroup" xmlns:wpi="http://schemas.microsoft.com/office/word/2010/wordprocessingInk" xmlns:wne="http://schemas.microsoft.com/office/word/2006/wordml" xmlns:wps="http://schemas.microsoft.com/office/word/2010/wordprocessingShape" mc:Ignorable="w14 w15 wp14">
+  <w:p>
+    <w:pPr>
+      <w:pStyle w:val="Header"/>
+    </w:pPr>
+  </w:p>
+</w:hdr>
+</file>
+
+<file path=word/header3.xml><?xml version="1.0" encoding="utf-8"?>
+<w:hdr xmlns:wpc="http://schemas.microsoft.com/office/word/2010/wordprocessingCanvas" xmlns:mc="http://schemas.openxmlformats.org/markup-compatibility/2006" xmlns:o="urn:schemas-microsoft-com:office:office" xmlns:r="http://schemas.openxmlformats.org/officeDocument/2006/relationships" xmlns:m="http://schemas.openxmlformats.org/officeDocument/2006/math" xmlns:v="urn:schemas-microsoft-com:vml" xmlns:wp14="http://schemas.microsoft.com/office/word/2010/wordprocessingDrawing" xmlns:wp="http://schemas.openxmlformats.org/drawingml/2006/wordprocessingDrawing" xmlns:w10="urn:schemas-microsoft-com:office:word" xmlns:w="http://schemas.openxmlformats.org/wordprocessingml/2006/main" xmlns:w14="http://schemas.microsoft.com/office/word/2010/wordml" xmlns:w15="http://schemas.microsoft.com/office/word/2012/wordml" xmlns:wpg="http://schemas.microsoft.com/office/word/2010/wordprocessingGroup" xmlns:wpi="http://schemas.microsoft.com/office/word/2010/wordprocessingInk" xmlns:wne="http://schemas.microsoft.com/office/word/2006/wordml" xmlns:wps="http://schemas.microsoft.com/office/word/2010/wordprocessingShape" mc:Ignorable="w14 w15 wp14">
+  <w:p>
+    <w:pPr>
+      <w:pStyle w:val="Header"/>
+    </w:pPr>
+  </w:p>
+</w:hdr>
+</file>
+
 <file path=word/numbering.xml><?xml version="1.0" encoding="utf-8"?>
 <w:numbering xmlns:wpc="http://schemas.microsoft.com/office/word/2010/wordprocessingCanvas" xmlns:mc="http://schemas.openxmlformats.org/markup-compatibility/2006" xmlns:o="urn:schemas-microsoft-com:office:office" xmlns:r="http://schemas.openxmlformats.org/officeDocument/2006/relationships" xmlns:m="http://schemas.openxmlformats.org/officeDocument/2006/math" xmlns:v="urn:schemas-microsoft-com:vml" xmlns:wp14="http://schemas.microsoft.com/office/word/2010/wordprocessingDrawing" xmlns:wp="http://schemas.openxmlformats.org/drawingml/2006/wordprocessingDrawing" xmlns:w10="urn:schemas-microsoft-com:office:word" xmlns:w="http://schemas.openxmlformats.org/wordprocessingml/2006/main" xmlns:w14="http://schemas.microsoft.com/office/word/2010/wordml" xmlns:w15="http://schemas.microsoft.com/office/word/2012/wordml" xmlns:wpg="http://schemas.microsoft.com/office/word/2010/wordprocessingGroup" xmlns:wpi="http://schemas.microsoft.com/office/word/2010/wordprocessingInk" xmlns:wne="http://schemas.microsoft.com/office/word/2006/wordml" xmlns:wps="http://schemas.microsoft.com/office/word/2010/wordprocessingShape" mc:Ignorable="w14 w15 wp14">
-  <w:abstractNum w:abstractNumId="0">
+  <w:abstractNum w:abstractNumId="0" w15:restartNumberingAfterBreak="0">
     <w:nsid w:val="00015FE1"/>
     <w:multiLevelType w:val="hybridMultilevel"/>
     <w:tmpl w:val="FDCC05A8"/>
@@ -4308,7 +4352,7 @@
       </w:rPr>
     </w:lvl>
   </w:abstractNum>
-  <w:abstractNum w:abstractNumId="1">
+  <w:abstractNum w:abstractNumId="1" w15:restartNumberingAfterBreak="0">
     <w:nsid w:val="089573B8"/>
     <w:multiLevelType w:val="multilevel"/>
     <w:tmpl w:val="FE64EC8C"/>
@@ -4400,7 +4444,7 @@
       </w:pPr>
     </w:lvl>
   </w:abstractNum>
-  <w:abstractNum w:abstractNumId="2">
+  <w:abstractNum w:abstractNumId="2" w15:restartNumberingAfterBreak="0">
     <w:nsid w:val="099A08BC"/>
     <w:multiLevelType w:val="hybridMultilevel"/>
     <w:tmpl w:val="8D9C1C5C"/>
@@ -4513,7 +4557,7 @@
       </w:rPr>
     </w:lvl>
   </w:abstractNum>
-  <w:abstractNum w:abstractNumId="3">
+  <w:abstractNum w:abstractNumId="3" w15:restartNumberingAfterBreak="0">
     <w:nsid w:val="0AB97E55"/>
     <w:multiLevelType w:val="hybridMultilevel"/>
     <w:tmpl w:val="A37097A2"/>
@@ -4653,7 +4697,7 @@
       </w:rPr>
     </w:lvl>
   </w:abstractNum>
-  <w:abstractNum w:abstractNumId="4">
+  <w:abstractNum w:abstractNumId="4" w15:restartNumberingAfterBreak="0">
     <w:nsid w:val="0B050312"/>
     <w:multiLevelType w:val="hybridMultilevel"/>
     <w:tmpl w:val="0638EA48"/>
@@ -4739,7 +4783,7 @@
       </w:pPr>
     </w:lvl>
   </w:abstractNum>
-  <w:abstractNum w:abstractNumId="5">
+  <w:abstractNum w:abstractNumId="5" w15:restartNumberingAfterBreak="0">
     <w:nsid w:val="0CB81652"/>
     <w:multiLevelType w:val="hybridMultilevel"/>
     <w:tmpl w:val="1BC0071E"/>
@@ -4852,7 +4896,7 @@
       </w:rPr>
     </w:lvl>
   </w:abstractNum>
-  <w:abstractNum w:abstractNumId="6">
+  <w:abstractNum w:abstractNumId="6" w15:restartNumberingAfterBreak="0">
     <w:nsid w:val="0CC771E9"/>
     <w:multiLevelType w:val="hybridMultilevel"/>
     <w:tmpl w:val="ECA0614E"/>
@@ -4941,7 +4985,7 @@
       </w:pPr>
     </w:lvl>
   </w:abstractNum>
-  <w:abstractNum w:abstractNumId="7">
+  <w:abstractNum w:abstractNumId="7" w15:restartNumberingAfterBreak="0">
     <w:nsid w:val="109B3275"/>
     <w:multiLevelType w:val="hybridMultilevel"/>
     <w:tmpl w:val="6BC014E0"/>
@@ -5030,7 +5074,7 @@
       </w:pPr>
     </w:lvl>
   </w:abstractNum>
-  <w:abstractNum w:abstractNumId="8">
+  <w:abstractNum w:abstractNumId="8" w15:restartNumberingAfterBreak="0">
     <w:nsid w:val="118D70D0"/>
     <w:multiLevelType w:val="hybridMultilevel"/>
     <w:tmpl w:val="51EA0E64"/>
@@ -5170,7 +5214,7 @@
       </w:rPr>
     </w:lvl>
   </w:abstractNum>
-  <w:abstractNum w:abstractNumId="9">
+  <w:abstractNum w:abstractNumId="9" w15:restartNumberingAfterBreak="0">
     <w:nsid w:val="13A2632F"/>
     <w:multiLevelType w:val="hybridMultilevel"/>
     <w:tmpl w:val="8BC0CA16"/>
@@ -5283,7 +5327,7 @@
       </w:rPr>
     </w:lvl>
   </w:abstractNum>
-  <w:abstractNum w:abstractNumId="10">
+  <w:abstractNum w:abstractNumId="10" w15:restartNumberingAfterBreak="0">
     <w:nsid w:val="1AED28C2"/>
     <w:multiLevelType w:val="hybridMultilevel"/>
     <w:tmpl w:val="A4DAE076"/>
@@ -5396,7 +5440,7 @@
       </w:rPr>
     </w:lvl>
   </w:abstractNum>
-  <w:abstractNum w:abstractNumId="11">
+  <w:abstractNum w:abstractNumId="11" w15:restartNumberingAfterBreak="0">
     <w:nsid w:val="24993ADA"/>
     <w:multiLevelType w:val="hybridMultilevel"/>
     <w:tmpl w:val="608A2594"/>
@@ -5488,7 +5532,7 @@
       </w:pPr>
     </w:lvl>
   </w:abstractNum>
-  <w:abstractNum w:abstractNumId="12">
+  <w:abstractNum w:abstractNumId="12" w15:restartNumberingAfterBreak="0">
     <w:nsid w:val="30032A8F"/>
     <w:multiLevelType w:val="hybridMultilevel"/>
     <w:tmpl w:val="0DC0ECF6"/>
@@ -5600,7 +5644,7 @@
       </w:rPr>
     </w:lvl>
   </w:abstractNum>
-  <w:abstractNum w:abstractNumId="13">
+  <w:abstractNum w:abstractNumId="13" w15:restartNumberingAfterBreak="0">
     <w:nsid w:val="31361049"/>
     <w:multiLevelType w:val="hybridMultilevel"/>
     <w:tmpl w:val="959C1C46"/>
@@ -5713,7 +5757,7 @@
       </w:rPr>
     </w:lvl>
   </w:abstractNum>
-  <w:abstractNum w:abstractNumId="14">
+  <w:abstractNum w:abstractNumId="14" w15:restartNumberingAfterBreak="0">
     <w:nsid w:val="33C66E3F"/>
     <w:multiLevelType w:val="hybridMultilevel"/>
     <w:tmpl w:val="4FA85468"/>
@@ -5826,7 +5870,7 @@
       </w:rPr>
     </w:lvl>
   </w:abstractNum>
-  <w:abstractNum w:abstractNumId="15">
+  <w:abstractNum w:abstractNumId="15" w15:restartNumberingAfterBreak="0">
     <w:nsid w:val="39DB47E1"/>
     <w:multiLevelType w:val="hybridMultilevel"/>
     <w:tmpl w:val="9D9CD9C2"/>
@@ -5915,7 +5959,7 @@
       </w:pPr>
     </w:lvl>
   </w:abstractNum>
-  <w:abstractNum w:abstractNumId="16">
+  <w:abstractNum w:abstractNumId="16" w15:restartNumberingAfterBreak="0">
     <w:nsid w:val="3C4E35A9"/>
     <w:multiLevelType w:val="hybridMultilevel"/>
     <w:tmpl w:val="CA6E5C8C"/>
@@ -6028,7 +6072,7 @@
       </w:rPr>
     </w:lvl>
   </w:abstractNum>
-  <w:abstractNum w:abstractNumId="17">
+  <w:abstractNum w:abstractNumId="17" w15:restartNumberingAfterBreak="0">
     <w:nsid w:val="43B23DC0"/>
     <w:multiLevelType w:val="hybridMultilevel"/>
     <w:tmpl w:val="8E8AD440"/>
@@ -6140,7 +6184,7 @@
       </w:rPr>
     </w:lvl>
   </w:abstractNum>
-  <w:abstractNum w:abstractNumId="18">
+  <w:abstractNum w:abstractNumId="18" w15:restartNumberingAfterBreak="0">
     <w:nsid w:val="47182D9D"/>
     <w:multiLevelType w:val="hybridMultilevel"/>
     <w:tmpl w:val="9926B686"/>
@@ -6229,7 +6273,7 @@
       </w:pPr>
     </w:lvl>
   </w:abstractNum>
-  <w:abstractNum w:abstractNumId="19">
+  <w:abstractNum w:abstractNumId="19" w15:restartNumberingAfterBreak="0">
     <w:nsid w:val="4C10365F"/>
     <w:multiLevelType w:val="hybridMultilevel"/>
     <w:tmpl w:val="2EA85050"/>
@@ -6342,7 +6386,7 @@
       </w:rPr>
     </w:lvl>
   </w:abstractNum>
-  <w:abstractNum w:abstractNumId="20">
+  <w:abstractNum w:abstractNumId="20" w15:restartNumberingAfterBreak="0">
     <w:nsid w:val="4F16577A"/>
     <w:multiLevelType w:val="hybridMultilevel"/>
     <w:tmpl w:val="64101AE4"/>
@@ -6431,7 +6475,7 @@
       </w:pPr>
     </w:lvl>
   </w:abstractNum>
-  <w:abstractNum w:abstractNumId="21">
+  <w:abstractNum w:abstractNumId="21" w15:restartNumberingAfterBreak="0">
     <w:nsid w:val="52443D38"/>
     <w:multiLevelType w:val="hybridMultilevel"/>
     <w:tmpl w:val="BB48315A"/>
@@ -6544,7 +6588,7 @@
       </w:rPr>
     </w:lvl>
   </w:abstractNum>
-  <w:abstractNum w:abstractNumId="22">
+  <w:abstractNum w:abstractNumId="22" w15:restartNumberingAfterBreak="0">
     <w:nsid w:val="55113DC7"/>
     <w:multiLevelType w:val="hybridMultilevel"/>
     <w:tmpl w:val="75E69216"/>
@@ -6657,7 +6701,7 @@
       </w:rPr>
     </w:lvl>
   </w:abstractNum>
-  <w:abstractNum w:abstractNumId="23">
+  <w:abstractNum w:abstractNumId="23" w15:restartNumberingAfterBreak="0">
     <w:nsid w:val="5B91075E"/>
     <w:multiLevelType w:val="multilevel"/>
     <w:tmpl w:val="660E8F8E"/>
@@ -6778,7 +6822,7 @@
       </w:rPr>
     </w:lvl>
   </w:abstractNum>
-  <w:abstractNum w:abstractNumId="24">
+  <w:abstractNum w:abstractNumId="24" w15:restartNumberingAfterBreak="0">
     <w:nsid w:val="5FB72F05"/>
     <w:multiLevelType w:val="hybridMultilevel"/>
     <w:tmpl w:val="A5E83A82"/>
@@ -6891,7 +6935,7 @@
       </w:rPr>
     </w:lvl>
   </w:abstractNum>
-  <w:abstractNum w:abstractNumId="25">
+  <w:abstractNum w:abstractNumId="25" w15:restartNumberingAfterBreak="0">
     <w:nsid w:val="6CA41773"/>
     <w:multiLevelType w:val="hybridMultilevel"/>
     <w:tmpl w:val="BE0A3928"/>
@@ -7004,7 +7048,7 @@
       </w:rPr>
     </w:lvl>
   </w:abstractNum>
-  <w:abstractNum w:abstractNumId="26">
+  <w:abstractNum w:abstractNumId="26" w15:restartNumberingAfterBreak="0">
     <w:nsid w:val="70704BF9"/>
     <w:multiLevelType w:val="hybridMultilevel"/>
     <w:tmpl w:val="299A7E64"/>
@@ -7117,7 +7161,7 @@
       </w:rPr>
     </w:lvl>
   </w:abstractNum>
-  <w:abstractNum w:abstractNumId="27">
+  <w:abstractNum w:abstractNumId="27" w15:restartNumberingAfterBreak="0">
     <w:nsid w:val="71A93775"/>
     <w:multiLevelType w:val="hybridMultilevel"/>
     <w:tmpl w:val="6C9648FC"/>
@@ -7230,7 +7274,7 @@
       </w:rPr>
     </w:lvl>
   </w:abstractNum>
-  <w:abstractNum w:abstractNumId="28">
+  <w:abstractNum w:abstractNumId="28" w15:restartNumberingAfterBreak="0">
     <w:nsid w:val="7CEC3A53"/>
     <w:multiLevelType w:val="hybridMultilevel"/>
     <w:tmpl w:val="7522033C"/>
@@ -7343,7 +7387,7 @@
       </w:rPr>
     </w:lvl>
   </w:abstractNum>
-  <w:abstractNum w:abstractNumId="29">
+  <w:abstractNum w:abstractNumId="29" w15:restartNumberingAfterBreak="0">
     <w:nsid w:val="7F1F1E94"/>
     <w:multiLevelType w:val="hybridMultilevel"/>
     <w:tmpl w:val="8C807120"/>
@@ -8207,6 +8251,50 @@
       <w:u w:val="single"/>
     </w:rPr>
   </w:style>
+  <w:style w:type="paragraph" w:styleId="Header">
+    <w:name w:val="header"/>
+    <w:basedOn w:val="Normal"/>
+    <w:link w:val="HeaderChar"/>
+    <w:uiPriority w:val="99"/>
+    <w:unhideWhenUsed/>
+    <w:rsid w:val="00C618AD"/>
+    <w:pPr>
+      <w:tabs>
+        <w:tab w:val="center" w:pos="4680"/>
+        <w:tab w:val="right" w:pos="9360"/>
+      </w:tabs>
+      <w:spacing w:after="0" w:line="240" w:lineRule="auto"/>
+    </w:pPr>
+  </w:style>
+  <w:style w:type="character" w:customStyle="1" w:styleId="HeaderChar">
+    <w:name w:val="Header Char"/>
+    <w:basedOn w:val="DefaultParagraphFont"/>
+    <w:link w:val="Header"/>
+    <w:uiPriority w:val="99"/>
+    <w:rsid w:val="00C618AD"/>
+  </w:style>
+  <w:style w:type="paragraph" w:styleId="Footer">
+    <w:name w:val="footer"/>
+    <w:basedOn w:val="Normal"/>
+    <w:link w:val="FooterChar"/>
+    <w:uiPriority w:val="99"/>
+    <w:unhideWhenUsed/>
+    <w:rsid w:val="00C618AD"/>
+    <w:pPr>
+      <w:tabs>
+        <w:tab w:val="center" w:pos="4680"/>
+        <w:tab w:val="right" w:pos="9360"/>
+      </w:tabs>
+      <w:spacing w:after="0" w:line="240" w:lineRule="auto"/>
+    </w:pPr>
+  </w:style>
+  <w:style w:type="character" w:customStyle="1" w:styleId="FooterChar">
+    <w:name w:val="Footer Char"/>
+    <w:basedOn w:val="DefaultParagraphFont"/>
+    <w:link w:val="Footer"/>
+    <w:uiPriority w:val="99"/>
+    <w:rsid w:val="00C618AD"/>
+  </w:style>
 </w:styles>
 </file>
 
@@ -8476,7 +8564,7 @@
 </file>
 
 <file path=customXml/itemProps1.xml><?xml version="1.0" encoding="utf-8"?>
-<ds:datastoreItem xmlns:ds="http://schemas.openxmlformats.org/officeDocument/2006/customXml" ds:itemID="{79750390-0865-42E0-9ACA-33023A4C09F7}">
+<ds:datastoreItem xmlns:ds="http://schemas.openxmlformats.org/officeDocument/2006/customXml" ds:itemID="{33E7D718-7D0C-4BA1-81C3-5939C299899B}">
   <ds:schemaRefs>
     <ds:schemaRef ds:uri="http://schemas.openxmlformats.org/officeDocument/2006/bibliography"/>
   </ds:schemaRefs>

</xml_diff>